<commit_message>
processed observation points using pandas
</commit_message>
<xml_diff>
--- a/loopflopy_installation.docx
+++ b/loopflopy_installation.docx
@@ -330,6 +330,90 @@
         <w:spacing w:line="263" w:lineRule="atLeast"/>
         <w:rPr>
           <w:rFonts w:ascii="Aptos" w:hAnsi="Aptos"/>
+        </w:rPr>
+      </w:pPr>
+      <w:r>
+        <w:rPr>
+          <w:rFonts w:ascii="Aptos" w:hAnsi="Aptos"/>
+        </w:rPr>
+        <w:t xml:space="preserve">Open Extensions icon on the left </w:t>
+      </w:r>
+      <w:r>
+        <w:rPr>
+          <w:rFonts w:ascii="Aptos" w:hAnsi="Aptos"/>
+        </w:rPr>
+        <w:drawing>
+          <wp:inline distT="0" distB="0" distL="0" distR="0" wp14:anchorId="2C13D35D" wp14:editId="335AAD87">
+            <wp:extent cx="291465" cy="291465"/>
+            <wp:effectExtent l="0" t="0" r="0" b="0"/>
+            <wp:docPr id="1223560779" name="Picture 1"/>
+            <wp:cNvGraphicFramePr>
+              <a:graphicFrameLocks xmlns:a="http://schemas.openxmlformats.org/drawingml/2006/main" noChangeAspect="1"/>
+            </wp:cNvGraphicFramePr>
+            <a:graphic xmlns:a="http://schemas.openxmlformats.org/drawingml/2006/main">
+              <a:graphicData uri="http://schemas.openxmlformats.org/drawingml/2006/picture">
+                <pic:pic xmlns:pic="http://schemas.openxmlformats.org/drawingml/2006/picture">
+                  <pic:nvPicPr>
+                    <pic:cNvPr id="1223560779" name=""/>
+                    <pic:cNvPicPr/>
+                  </pic:nvPicPr>
+                  <pic:blipFill>
+                    <a:blip r:embed="rId9"/>
+                    <a:stretch>
+                      <a:fillRect/>
+                    </a:stretch>
+                  </pic:blipFill>
+                  <pic:spPr>
+                    <a:xfrm>
+                      <a:off x="0" y="0"/>
+                      <a:ext cx="291505" cy="291505"/>
+                    </a:xfrm>
+                    <a:prstGeom prst="rect">
+                      <a:avLst/>
+                    </a:prstGeom>
+                  </pic:spPr>
+                </pic:pic>
+              </a:graphicData>
+            </a:graphic>
+          </wp:inline>
+        </w:drawing>
+      </w:r>
+      <w:r>
+        <w:rPr>
+          <w:rFonts w:ascii="Aptos" w:hAnsi="Aptos"/>
+        </w:rPr>
+        <w:t xml:space="preserve">, and install the </w:t>
+      </w:r>
+      <w:r>
+        <w:rPr>
+          <w:rFonts w:ascii="Aptos" w:hAnsi="Aptos"/>
+          <w:b/>
+          <w:bCs/>
+        </w:rPr>
+        <w:t>Python</w:t>
+      </w:r>
+      <w:r>
+        <w:rPr>
+          <w:rFonts w:ascii="Aptos" w:hAnsi="Aptos"/>
+        </w:rPr>
+        <w:t xml:space="preserve"> extension.</w:t>
+      </w:r>
+    </w:p>
+    <w:p>
+      <w:pPr>
+        <w:pStyle w:val="HTMLPreformatted"/>
+        <w:spacing w:line="263" w:lineRule="atLeast"/>
+        <w:rPr>
+          <w:rFonts w:ascii="Aptos" w:hAnsi="Aptos"/>
+        </w:rPr>
+      </w:pPr>
+    </w:p>
+    <w:p>
+      <w:pPr>
+        <w:pStyle w:val="HTMLPreformatted"/>
+        <w:spacing w:line="263" w:lineRule="atLeast"/>
+        <w:rPr>
+          <w:rFonts w:ascii="Aptos" w:hAnsi="Aptos"/>
           <w:b/>
           <w:bCs/>
         </w:rPr>
@@ -428,7 +512,7 @@
           <w:rFonts w:ascii="Aptos" w:hAnsi="Aptos"/>
         </w:rPr>
       </w:pPr>
-      <w:hyperlink r:id="rId9" w:history="1">
+      <w:hyperlink r:id="rId10" w:history="1">
         <w:r>
           <w:rPr>
             <w:rStyle w:val="Hyperlink"/>
@@ -514,7 +598,7 @@
           <w:rFonts w:ascii="Aptos" w:hAnsi="Aptos"/>
         </w:rPr>
       </w:pPr>
-      <w:hyperlink r:id="rId10" w:history="1">
+      <w:hyperlink r:id="rId11" w:history="1">
         <w:r>
           <w:rPr>
             <w:rStyle w:val="Hyperlink"/>
@@ -703,61 +787,27 @@
           <w:sz w:val="20"/>
           <w:szCs w:val="20"/>
         </w:rPr>
-        <w:t xml:space="preserve">Open the </w:t>
-      </w:r>
-      <w:r>
-        <w:rPr>
-          <w:rFonts w:ascii="Aptos" w:hAnsi="Aptos"/>
-          <w:color w:val="000000"/>
-          <w:sz w:val="20"/>
-          <w:szCs w:val="20"/>
-        </w:rPr>
-        <w:t>Anaconda</w:t>
-      </w:r>
-      <w:r>
-        <w:rPr>
-          <w:rFonts w:ascii="Aptos" w:hAnsi="Aptos"/>
-          <w:color w:val="000000"/>
-          <w:sz w:val="20"/>
-          <w:szCs w:val="20"/>
-        </w:rPr>
-        <w:t xml:space="preserve"> </w:t>
-      </w:r>
-      <w:r>
-        <w:rPr>
-          <w:rFonts w:ascii="Aptos" w:hAnsi="Aptos"/>
-          <w:color w:val="000000"/>
-          <w:sz w:val="20"/>
-          <w:szCs w:val="20"/>
-        </w:rPr>
-        <w:t>P</w:t>
-      </w:r>
-      <w:r>
-        <w:rPr>
-          <w:rFonts w:ascii="Aptos" w:hAnsi="Aptos"/>
-          <w:color w:val="000000"/>
-          <w:sz w:val="20"/>
-          <w:szCs w:val="20"/>
-        </w:rPr>
-        <w:t xml:space="preserve">rompt </w:t>
-      </w:r>
-      <w:r>
-        <w:rPr>
-          <w:rFonts w:ascii="Aptos" w:hAnsi="Aptos"/>
-          <w:color w:val="000000"/>
-          <w:sz w:val="20"/>
-          <w:szCs w:val="20"/>
-        </w:rPr>
-        <w:t xml:space="preserve">App </w:t>
-      </w:r>
-      <w:r>
-        <w:rPr>
-          <w:rFonts w:ascii="Aptos" w:hAnsi="Aptos"/>
-          <w:color w:val="000000"/>
-          <w:sz w:val="20"/>
-          <w:szCs w:val="20"/>
-        </w:rPr>
-        <w:t xml:space="preserve">and </w:t>
+        <w:t xml:space="preserve">In </w:t>
+      </w:r>
+      <w:proofErr w:type="spellStart"/>
+      <w:r>
+        <w:rPr>
+          <w:rFonts w:ascii="Aptos" w:hAnsi="Aptos"/>
+          <w:color w:val="000000"/>
+          <w:sz w:val="20"/>
+          <w:szCs w:val="20"/>
+        </w:rPr>
+        <w:t>VSCode</w:t>
+      </w:r>
+      <w:proofErr w:type="spellEnd"/>
+      <w:r>
+        <w:rPr>
+          <w:rFonts w:ascii="Aptos" w:hAnsi="Aptos"/>
+          <w:color w:val="000000"/>
+          <w:sz w:val="20"/>
+          <w:szCs w:val="20"/>
+        </w:rPr>
+        <w:t xml:space="preserve">, open a new terminal and </w:t>
       </w:r>
       <w:r>
         <w:rPr>
@@ -824,6 +874,282 @@
         <w:t>Hints:</w:t>
       </w:r>
     </w:p>
+    <w:tbl>
+      <w:tblPr>
+        <w:tblStyle w:val="TableGrid"/>
+        <w:tblW w:w="0" w:type="auto"/>
+        <w:tblInd w:w="846" w:type="dxa"/>
+        <w:tblLook w:val="04A0" w:firstRow="1" w:lastRow="0" w:firstColumn="1" w:lastColumn="0" w:noHBand="0" w:noVBand="1"/>
+      </w:tblPr>
+      <w:tblGrid>
+        <w:gridCol w:w="1984"/>
+        <w:gridCol w:w="2694"/>
+      </w:tblGrid>
+      <w:tr>
+        <w:tc>
+          <w:tcPr>
+            <w:tcW w:w="1984" w:type="dxa"/>
+          </w:tcPr>
+          <w:p>
+            <w:pPr>
+              <w:rPr>
+                <w:rFonts w:ascii="Aptos" w:hAnsi="Aptos"/>
+                <w:color w:val="000000"/>
+                <w:sz w:val="20"/>
+                <w:szCs w:val="20"/>
+                <w:u w:val="single"/>
+              </w:rPr>
+            </w:pPr>
+            <w:proofErr w:type="spellStart"/>
+            <w:r>
+              <w:rPr>
+                <w:rFonts w:ascii="Aptos" w:hAnsi="Aptos"/>
+                <w:i/>
+                <w:iCs/>
+                <w:color w:val="000000"/>
+                <w:sz w:val="20"/>
+                <w:szCs w:val="20"/>
+              </w:rPr>
+              <w:t>d</w:t>
+            </w:r>
+            <w:r>
+              <w:rPr>
+                <w:rFonts w:ascii="Aptos" w:hAnsi="Aptos"/>
+                <w:i/>
+                <w:iCs/>
+                <w:color w:val="000000"/>
+                <w:sz w:val="20"/>
+                <w:szCs w:val="20"/>
+              </w:rPr>
+              <w:t>ir</w:t>
+            </w:r>
+            <w:proofErr w:type="spellEnd"/>
+            <w:r>
+              <w:rPr>
+                <w:rFonts w:ascii="Aptos" w:hAnsi="Aptos"/>
+                <w:i/>
+                <w:iCs/>
+                <w:color w:val="000000"/>
+                <w:sz w:val="20"/>
+                <w:szCs w:val="20"/>
+              </w:rPr>
+              <w:t xml:space="preserve"> (ls </w:t>
+            </w:r>
+            <w:r>
+              <w:rPr>
+                <w:rFonts w:ascii="Aptos" w:hAnsi="Aptos"/>
+                <w:color w:val="000000"/>
+                <w:sz w:val="20"/>
+                <w:szCs w:val="20"/>
+              </w:rPr>
+              <w:t>for Mac)</w:t>
+            </w:r>
+          </w:p>
+        </w:tc>
+        <w:tc>
+          <w:tcPr>
+            <w:tcW w:w="2694" w:type="dxa"/>
+          </w:tcPr>
+          <w:p>
+            <w:pPr>
+              <w:rPr>
+                <w:rFonts w:ascii="Aptos" w:hAnsi="Aptos"/>
+                <w:i/>
+                <w:iCs/>
+                <w:color w:val="000000"/>
+                <w:sz w:val="20"/>
+                <w:szCs w:val="20"/>
+                <w:u w:val="single"/>
+              </w:rPr>
+            </w:pPr>
+            <w:r>
+              <w:rPr>
+                <w:rFonts w:ascii="Aptos" w:hAnsi="Aptos"/>
+                <w:color w:val="000000"/>
+                <w:sz w:val="20"/>
+                <w:szCs w:val="20"/>
+              </w:rPr>
+              <w:t>lists your directory</w:t>
+            </w:r>
+            <w:r>
+              <w:rPr>
+                <w:rFonts w:ascii="Aptos" w:hAnsi="Aptos"/>
+                <w:color w:val="000000"/>
+                <w:sz w:val="20"/>
+                <w:szCs w:val="20"/>
+              </w:rPr>
+              <w:t xml:space="preserve"> </w:t>
+            </w:r>
+          </w:p>
+        </w:tc>
+      </w:tr>
+      <w:tr>
+        <w:tc>
+          <w:tcPr>
+            <w:tcW w:w="1984" w:type="dxa"/>
+          </w:tcPr>
+          <w:p>
+            <w:pPr>
+              <w:rPr>
+                <w:rFonts w:ascii="Aptos" w:hAnsi="Aptos"/>
+                <w:color w:val="000000"/>
+                <w:sz w:val="20"/>
+                <w:szCs w:val="20"/>
+              </w:rPr>
+            </w:pPr>
+            <w:r>
+              <w:rPr>
+                <w:rFonts w:ascii="Aptos" w:hAnsi="Aptos"/>
+                <w:color w:val="000000"/>
+                <w:sz w:val="20"/>
+                <w:szCs w:val="20"/>
+              </w:rPr>
+              <w:t>cd</w:t>
+            </w:r>
+            <w:r>
+              <w:rPr>
+                <w:rFonts w:ascii="Aptos" w:hAnsi="Aptos"/>
+                <w:i/>
+                <w:iCs/>
+                <w:color w:val="000000"/>
+                <w:sz w:val="20"/>
+                <w:szCs w:val="20"/>
+              </w:rPr>
+              <w:t xml:space="preserve"> </w:t>
+            </w:r>
+            <w:proofErr w:type="spellStart"/>
+            <w:r>
+              <w:rPr>
+                <w:rFonts w:ascii="Aptos" w:hAnsi="Aptos"/>
+                <w:i/>
+                <w:iCs/>
+                <w:color w:val="000000"/>
+                <w:sz w:val="20"/>
+                <w:szCs w:val="20"/>
+              </w:rPr>
+              <w:t>foldername</w:t>
+            </w:r>
+            <w:proofErr w:type="spellEnd"/>
+          </w:p>
+        </w:tc>
+        <w:tc>
+          <w:tcPr>
+            <w:tcW w:w="2694" w:type="dxa"/>
+          </w:tcPr>
+          <w:p>
+            <w:pPr>
+              <w:rPr>
+                <w:rFonts w:ascii="Aptos" w:hAnsi="Aptos"/>
+                <w:color w:val="000000"/>
+                <w:sz w:val="20"/>
+                <w:szCs w:val="20"/>
+              </w:rPr>
+            </w:pPr>
+            <w:r>
+              <w:rPr>
+                <w:rFonts w:ascii="Aptos" w:hAnsi="Aptos"/>
+                <w:color w:val="000000"/>
+                <w:sz w:val="20"/>
+                <w:szCs w:val="20"/>
+              </w:rPr>
+              <w:t>To navigate into that folder</w:t>
+            </w:r>
+          </w:p>
+        </w:tc>
+      </w:tr>
+      <w:tr>
+        <w:tc>
+          <w:tcPr>
+            <w:tcW w:w="1984" w:type="dxa"/>
+          </w:tcPr>
+          <w:p>
+            <w:pPr>
+              <w:rPr>
+                <w:rFonts w:ascii="Aptos" w:hAnsi="Aptos"/>
+                <w:i/>
+                <w:iCs/>
+                <w:color w:val="000000"/>
+                <w:sz w:val="20"/>
+                <w:szCs w:val="20"/>
+              </w:rPr>
+            </w:pPr>
+            <w:r>
+              <w:rPr>
+                <w:rFonts w:ascii="Aptos" w:hAnsi="Aptos"/>
+                <w:i/>
+                <w:iCs/>
+                <w:color w:val="000000"/>
+                <w:sz w:val="20"/>
+                <w:szCs w:val="20"/>
+              </w:rPr>
+              <w:t>cd..</w:t>
+            </w:r>
+          </w:p>
+        </w:tc>
+        <w:tc>
+          <w:tcPr>
+            <w:tcW w:w="2694" w:type="dxa"/>
+          </w:tcPr>
+          <w:p>
+            <w:pPr>
+              <w:rPr>
+                <w:rFonts w:ascii="Aptos" w:hAnsi="Aptos"/>
+                <w:color w:val="000000"/>
+                <w:sz w:val="20"/>
+                <w:szCs w:val="20"/>
+              </w:rPr>
+            </w:pPr>
+            <w:r>
+              <w:rPr>
+                <w:rFonts w:ascii="Aptos" w:hAnsi="Aptos"/>
+                <w:color w:val="000000"/>
+                <w:sz w:val="20"/>
+                <w:szCs w:val="20"/>
+              </w:rPr>
+              <w:t>To go back up a level</w:t>
+            </w:r>
+          </w:p>
+        </w:tc>
+      </w:tr>
+      <w:tr>
+        <w:tc>
+          <w:tcPr>
+            <w:tcW w:w="1984" w:type="dxa"/>
+          </w:tcPr>
+          <w:p>
+            <w:pPr>
+              <w:rPr>
+                <w:rFonts w:ascii="Aptos" w:hAnsi="Aptos"/>
+                <w:i/>
+                <w:iCs/>
+                <w:color w:val="000000"/>
+                <w:sz w:val="20"/>
+                <w:szCs w:val="20"/>
+                <w:u w:val="single"/>
+              </w:rPr>
+            </w:pPr>
+          </w:p>
+        </w:tc>
+        <w:tc>
+          <w:tcPr>
+            <w:tcW w:w="2694" w:type="dxa"/>
+          </w:tcPr>
+          <w:p>
+            <w:pPr>
+              <w:rPr>
+                <w:rFonts w:ascii="Aptos" w:hAnsi="Aptos"/>
+                <w:i/>
+                <w:iCs/>
+                <w:color w:val="000000"/>
+                <w:sz w:val="20"/>
+                <w:szCs w:val="20"/>
+                <w:u w:val="single"/>
+              </w:rPr>
+            </w:pPr>
+          </w:p>
+        </w:tc>
+      </w:tr>
+    </w:tbl>
     <w:p>
       <w:pPr>
         <w:shd w:val="clear" w:color="auto" w:fill="FFFFFF"/>
@@ -834,9 +1160,58 @@
           <w:color w:val="000000"/>
           <w:sz w:val="20"/>
           <w:szCs w:val="20"/>
-        </w:rPr>
-      </w:pPr>
-      <w:proofErr w:type="spellStart"/>
+          <w:u w:val="single"/>
+        </w:rPr>
+      </w:pPr>
+    </w:p>
+    <w:p>
+      <w:pPr>
+        <w:shd w:val="clear" w:color="auto" w:fill="FFFFFF"/>
+        <w:rPr>
+          <w:rFonts w:ascii="Aptos" w:hAnsi="Aptos"/>
+          <w:color w:val="000000"/>
+          <w:sz w:val="20"/>
+          <w:szCs w:val="20"/>
+        </w:rPr>
+      </w:pPr>
+      <w:r>
+        <w:rPr>
+          <w:rFonts w:ascii="Aptos" w:hAnsi="Aptos"/>
+          <w:color w:val="000000"/>
+          <w:sz w:val="20"/>
+          <w:szCs w:val="20"/>
+        </w:rPr>
+        <w:t>When in Projects, t</w:t>
+      </w:r>
+      <w:r>
+        <w:rPr>
+          <w:rFonts w:ascii="Aptos" w:hAnsi="Aptos"/>
+          <w:color w:val="000000"/>
+          <w:sz w:val="20"/>
+          <w:szCs w:val="20"/>
+        </w:rPr>
+        <w:t>ype</w:t>
+      </w:r>
+      <w:r>
+        <w:rPr>
+          <w:rFonts w:ascii="Aptos" w:hAnsi="Aptos"/>
+          <w:color w:val="000000"/>
+          <w:sz w:val="20"/>
+          <w:szCs w:val="20"/>
+        </w:rPr>
+        <w:t>:</w:t>
+      </w:r>
+    </w:p>
+    <w:p>
+      <w:pPr>
+        <w:shd w:val="clear" w:color="auto" w:fill="FFFFFF"/>
+        <w:rPr>
+          <w:rFonts w:ascii="Aptos" w:hAnsi="Aptos"/>
+          <w:color w:val="000000"/>
+          <w:sz w:val="20"/>
+          <w:szCs w:val="20"/>
+        </w:rPr>
+      </w:pPr>
       <w:r>
         <w:rPr>
           <w:rFonts w:ascii="Aptos" w:hAnsi="Aptos"/>
@@ -846,187 +1221,9 @@
           <w:sz w:val="20"/>
           <w:szCs w:val="20"/>
         </w:rPr>
-        <w:t>dir</w:t>
-      </w:r>
-      <w:proofErr w:type="spellEnd"/>
-      <w:r>
-        <w:rPr>
-          <w:rFonts w:ascii="Aptos" w:hAnsi="Aptos"/>
-          <w:i/>
-          <w:iCs/>
-          <w:color w:val="000000"/>
-          <w:sz w:val="20"/>
-          <w:szCs w:val="20"/>
-        </w:rPr>
-        <w:t xml:space="preserve"> </w:t>
-      </w:r>
-      <w:r>
-        <w:rPr>
-          <w:rFonts w:ascii="Aptos" w:hAnsi="Aptos"/>
-          <w:color w:val="000000"/>
-          <w:sz w:val="20"/>
-          <w:szCs w:val="20"/>
-        </w:rPr>
-        <w:t>lists your directory</w:t>
-      </w:r>
-    </w:p>
-    <w:p>
-      <w:pPr>
-        <w:shd w:val="clear" w:color="auto" w:fill="FFFFFF"/>
-        <w:rPr>
-          <w:rFonts w:ascii="Aptos" w:hAnsi="Aptos"/>
-          <w:i/>
-          <w:iCs/>
-          <w:color w:val="000000"/>
-          <w:sz w:val="20"/>
-          <w:szCs w:val="20"/>
-        </w:rPr>
-      </w:pPr>
-      <w:r>
-        <w:rPr>
-          <w:rFonts w:ascii="Aptos" w:hAnsi="Aptos"/>
-          <w:i/>
-          <w:iCs/>
-          <w:color w:val="000000"/>
-          <w:sz w:val="20"/>
-          <w:szCs w:val="20"/>
-        </w:rPr>
-        <w:t xml:space="preserve">cd </w:t>
-      </w:r>
-      <w:proofErr w:type="spellStart"/>
-      <w:r>
-        <w:rPr>
-          <w:rFonts w:ascii="Aptos" w:hAnsi="Aptos"/>
-          <w:i/>
-          <w:iCs/>
-          <w:color w:val="000000"/>
-          <w:sz w:val="20"/>
-          <w:szCs w:val="20"/>
-        </w:rPr>
-        <w:t>starttypingfoldername</w:t>
-      </w:r>
-      <w:proofErr w:type="spellEnd"/>
-      <w:r>
-        <w:rPr>
-          <w:rFonts w:ascii="Aptos" w:hAnsi="Aptos"/>
-          <w:i/>
-          <w:iCs/>
-          <w:color w:val="000000"/>
-          <w:sz w:val="20"/>
-          <w:szCs w:val="20"/>
-        </w:rPr>
-        <w:t xml:space="preserve">… </w:t>
-      </w:r>
-      <w:r>
-        <w:rPr>
-          <w:rFonts w:ascii="Aptos" w:hAnsi="Aptos"/>
-          <w:color w:val="000000"/>
-          <w:sz w:val="20"/>
-          <w:szCs w:val="20"/>
-        </w:rPr>
-        <w:t>and tab to select folder</w:t>
-      </w:r>
-    </w:p>
-    <w:p>
-      <w:pPr>
-        <w:shd w:val="clear" w:color="auto" w:fill="FFFFFF"/>
-        <w:rPr>
-          <w:rFonts w:ascii="Aptos" w:hAnsi="Aptos"/>
-          <w:color w:val="000000"/>
-          <w:sz w:val="20"/>
-          <w:szCs w:val="20"/>
-        </w:rPr>
-      </w:pPr>
-      <w:r>
-        <w:rPr>
-          <w:rFonts w:ascii="Aptos" w:hAnsi="Aptos"/>
-          <w:i/>
-          <w:iCs/>
-          <w:color w:val="000000"/>
-          <w:sz w:val="20"/>
-          <w:szCs w:val="20"/>
-        </w:rPr>
-        <w:t xml:space="preserve">cd.. </w:t>
-      </w:r>
-      <w:r>
-        <w:rPr>
-          <w:rFonts w:ascii="Aptos" w:hAnsi="Aptos"/>
-          <w:color w:val="000000"/>
-          <w:sz w:val="20"/>
-          <w:szCs w:val="20"/>
-        </w:rPr>
-        <w:t>to go up a level</w:t>
-      </w:r>
-      <w:r>
-        <w:rPr>
-          <w:rFonts w:ascii="Aptos" w:hAnsi="Aptos"/>
-          <w:color w:val="000000"/>
-          <w:sz w:val="20"/>
-          <w:szCs w:val="20"/>
-        </w:rPr>
-        <w:br/>
-      </w:r>
-    </w:p>
-    <w:p>
-      <w:pPr>
-        <w:shd w:val="clear" w:color="auto" w:fill="FFFFFF"/>
-        <w:rPr>
-          <w:rFonts w:ascii="Aptos" w:hAnsi="Aptos"/>
-          <w:color w:val="000000"/>
-          <w:sz w:val="20"/>
-          <w:szCs w:val="20"/>
-        </w:rPr>
-      </w:pPr>
-      <w:r>
-        <w:rPr>
-          <w:rFonts w:ascii="Aptos" w:hAnsi="Aptos"/>
-          <w:color w:val="000000"/>
-          <w:sz w:val="20"/>
-          <w:szCs w:val="20"/>
-        </w:rPr>
-        <w:t>When in Projects, t</w:t>
-      </w:r>
-      <w:r>
-        <w:rPr>
-          <w:rFonts w:ascii="Aptos" w:hAnsi="Aptos"/>
-          <w:color w:val="000000"/>
-          <w:sz w:val="20"/>
-          <w:szCs w:val="20"/>
-        </w:rPr>
-        <w:t>ype</w:t>
-      </w:r>
-      <w:r>
-        <w:rPr>
-          <w:rFonts w:ascii="Aptos" w:hAnsi="Aptos"/>
-          <w:color w:val="000000"/>
-          <w:sz w:val="20"/>
-          <w:szCs w:val="20"/>
-        </w:rPr>
-        <w:t>:</w:t>
-      </w:r>
-    </w:p>
-    <w:p>
-      <w:pPr>
-        <w:shd w:val="clear" w:color="auto" w:fill="FFFFFF"/>
-        <w:rPr>
-          <w:rFonts w:ascii="Aptos" w:hAnsi="Aptos"/>
-          <w:color w:val="000000"/>
-          <w:sz w:val="20"/>
-          <w:szCs w:val="20"/>
-        </w:rPr>
-      </w:pPr>
-      <w:r>
-        <w:rPr>
-          <w:rFonts w:ascii="Aptos" w:hAnsi="Aptos"/>
-          <w:i/>
-          <w:iCs/>
-          <w:color w:val="000000"/>
-          <w:sz w:val="20"/>
-          <w:szCs w:val="20"/>
-        </w:rPr>
         <w:t>git clone </w:t>
       </w:r>
-      <w:hyperlink r:id="rId11" w:tgtFrame="_blank" w:tooltip="https://github.com/kerrybardot/loopflopy.git" w:history="1">
+      <w:hyperlink r:id="rId12" w:tgtFrame="_blank" w:tooltip="https://github.com/kerrybardot/loopflopy.git" w:history="1">
         <w:r>
           <w:rPr>
             <w:rStyle w:val="Hyperlink"/>
@@ -1093,6 +1290,86 @@
           <w:color w:val="080808"/>
         </w:rPr>
       </w:pPr>
+      <w:r>
+        <w:rPr>
+          <w:rStyle w:val="n"/>
+          <w:rFonts w:ascii="Aptos" w:hAnsi="Aptos" w:cstheme="minorHAnsi"/>
+          <w:b/>
+          <w:bCs/>
+          <w:color w:val="080808"/>
+        </w:rPr>
+        <w:t>7</w:t>
+      </w:r>
+      <w:r>
+        <w:rPr>
+          <w:rStyle w:val="n"/>
+          <w:rFonts w:ascii="Aptos" w:hAnsi="Aptos" w:cstheme="minorHAnsi"/>
+          <w:b/>
+          <w:bCs/>
+          <w:color w:val="080808"/>
+        </w:rPr>
+        <w:t xml:space="preserve">. </w:t>
+      </w:r>
+      <w:r>
+        <w:rPr>
+          <w:rStyle w:val="n"/>
+          <w:rFonts w:ascii="Aptos" w:hAnsi="Aptos" w:cstheme="minorHAnsi"/>
+          <w:b/>
+          <w:bCs/>
+          <w:color w:val="080808"/>
+        </w:rPr>
+        <w:t xml:space="preserve">Create a </w:t>
+      </w:r>
+      <w:r>
+        <w:rPr>
+          <w:rStyle w:val="n"/>
+          <w:rFonts w:ascii="Aptos" w:hAnsi="Aptos" w:cstheme="minorHAnsi"/>
+          <w:b/>
+          <w:bCs/>
+          <w:color w:val="080808"/>
+        </w:rPr>
+        <w:t xml:space="preserve">new </w:t>
+      </w:r>
+      <w:r>
+        <w:rPr>
+          <w:rStyle w:val="n"/>
+          <w:rFonts w:ascii="Aptos" w:hAnsi="Aptos" w:cstheme="minorHAnsi"/>
+          <w:b/>
+          <w:bCs/>
+          <w:color w:val="080808"/>
+        </w:rPr>
+        <w:t>Python</w:t>
+      </w:r>
+      <w:r>
+        <w:rPr>
+          <w:rStyle w:val="n"/>
+          <w:rFonts w:ascii="Aptos" w:hAnsi="Aptos" w:cstheme="minorHAnsi"/>
+          <w:b/>
+          <w:bCs/>
+          <w:color w:val="080808"/>
+        </w:rPr>
+        <w:t xml:space="preserve"> virtual e</w:t>
+      </w:r>
+      <w:r>
+        <w:rPr>
+          <w:rStyle w:val="n"/>
+          <w:rFonts w:ascii="Aptos" w:hAnsi="Aptos" w:cstheme="minorHAnsi"/>
+          <w:b/>
+          <w:bCs/>
+          <w:color w:val="080808"/>
+        </w:rPr>
+        <w:t>nvironment</w:t>
+      </w:r>
+      <w:r>
+        <w:rPr>
+          <w:rStyle w:val="n"/>
+          <w:rFonts w:ascii="Aptos" w:hAnsi="Aptos" w:cstheme="minorHAnsi"/>
+          <w:b/>
+          <w:bCs/>
+          <w:color w:val="080808"/>
+        </w:rPr>
+        <w:t xml:space="preserve"> </w:t>
+      </w:r>
     </w:p>
     <w:p>
       <w:pPr>
@@ -1106,99 +1383,25 @@
           <w:color w:val="080808"/>
         </w:rPr>
       </w:pPr>
-      <w:r>
-        <w:rPr>
-          <w:rStyle w:val="n"/>
-          <w:rFonts w:ascii="Aptos" w:hAnsi="Aptos" w:cstheme="minorHAnsi"/>
-          <w:b/>
-          <w:bCs/>
-          <w:color w:val="080808"/>
-        </w:rPr>
-        <w:t>7</w:t>
-      </w:r>
-      <w:r>
-        <w:rPr>
-          <w:rStyle w:val="n"/>
-          <w:rFonts w:ascii="Aptos" w:hAnsi="Aptos" w:cstheme="minorHAnsi"/>
-          <w:b/>
-          <w:bCs/>
-          <w:color w:val="080808"/>
-        </w:rPr>
-        <w:t xml:space="preserve">. </w:t>
-      </w:r>
-      <w:r>
-        <w:rPr>
-          <w:rStyle w:val="n"/>
-          <w:rFonts w:ascii="Aptos" w:hAnsi="Aptos" w:cstheme="minorHAnsi"/>
-          <w:b/>
-          <w:bCs/>
-          <w:color w:val="080808"/>
-        </w:rPr>
-        <w:t xml:space="preserve">Create a </w:t>
-      </w:r>
-      <w:r>
-        <w:rPr>
-          <w:rStyle w:val="n"/>
-          <w:rFonts w:ascii="Aptos" w:hAnsi="Aptos" w:cstheme="minorHAnsi"/>
-          <w:b/>
-          <w:bCs/>
-          <w:color w:val="080808"/>
-        </w:rPr>
-        <w:t xml:space="preserve">new </w:t>
-      </w:r>
-      <w:r>
-        <w:rPr>
-          <w:rStyle w:val="n"/>
-          <w:rFonts w:ascii="Aptos" w:hAnsi="Aptos" w:cstheme="minorHAnsi"/>
-          <w:b/>
-          <w:bCs/>
-          <w:color w:val="080808"/>
-        </w:rPr>
-        <w:t>Python</w:t>
-      </w:r>
-      <w:r>
-        <w:rPr>
-          <w:rStyle w:val="n"/>
-          <w:rFonts w:ascii="Aptos" w:hAnsi="Aptos" w:cstheme="minorHAnsi"/>
-          <w:b/>
-          <w:bCs/>
-          <w:color w:val="080808"/>
-        </w:rPr>
-        <w:t xml:space="preserve"> virtual e</w:t>
-      </w:r>
-      <w:r>
-        <w:rPr>
-          <w:rStyle w:val="n"/>
-          <w:rFonts w:ascii="Aptos" w:hAnsi="Aptos" w:cstheme="minorHAnsi"/>
-          <w:b/>
-          <w:bCs/>
-          <w:color w:val="080808"/>
-        </w:rPr>
-        <w:t>nvironment</w:t>
-      </w:r>
-      <w:r>
-        <w:rPr>
-          <w:rStyle w:val="n"/>
-          <w:rFonts w:ascii="Aptos" w:hAnsi="Aptos" w:cstheme="minorHAnsi"/>
-          <w:b/>
-          <w:bCs/>
-          <w:color w:val="080808"/>
-        </w:rPr>
-        <w:t xml:space="preserve"> </w:t>
-      </w:r>
     </w:p>
     <w:p>
       <w:pPr>
         <w:pStyle w:val="HTMLPreformatted"/>
         <w:spacing w:line="263" w:lineRule="atLeast"/>
         <w:rPr>
-          <w:rStyle w:val="n"/>
-          <w:rFonts w:ascii="Aptos" w:hAnsi="Aptos" w:cstheme="minorHAnsi"/>
-          <w:b/>
-          <w:bCs/>
-          <w:color w:val="080808"/>
-        </w:rPr>
-      </w:pPr>
+          <w:rFonts w:ascii="Aptos" w:hAnsi="Aptos"/>
+          <w:color w:val="111111"/>
+          <w:shd w:val="clear" w:color="auto" w:fill="FFFFFF"/>
+        </w:rPr>
+      </w:pPr>
+      <w:r>
+        <w:rPr>
+          <w:rFonts w:ascii="Aptos" w:hAnsi="Aptos"/>
+          <w:color w:val="111111"/>
+          <w:shd w:val="clear" w:color="auto" w:fill="FFFFFF"/>
+        </w:rPr>
+        <w:t xml:space="preserve">A virtual environment in Python is a self-contained directory that includes a specific Python version and additional packages. It helps isolate dependencies required by different projects, ensuring that each project has its own set of packages without interfering with the global Python installation. </w:t>
+      </w:r>
     </w:p>
     <w:p>
       <w:pPr>
@@ -1216,7 +1419,61 @@
           <w:color w:val="111111"/>
           <w:shd w:val="clear" w:color="auto" w:fill="FFFFFF"/>
         </w:rPr>
-        <w:t xml:space="preserve">A virtual environment in Python is a self-contained directory that includes a specific Python version and additional packages. It helps isolate dependencies required by different projects, ensuring that each project has its own set of packages without interfering with the global Python installation. </w:t>
+        <w:t xml:space="preserve">We will create a </w:t>
+      </w:r>
+      <w:proofErr w:type="spellStart"/>
+      <w:r>
+        <w:rPr>
+          <w:rFonts w:ascii="Aptos" w:hAnsi="Aptos"/>
+          <w:color w:val="111111"/>
+          <w:shd w:val="clear" w:color="auto" w:fill="FFFFFF"/>
+        </w:rPr>
+        <w:t>loopflopy</w:t>
+      </w:r>
+      <w:proofErr w:type="spellEnd"/>
+      <w:r>
+        <w:rPr>
+          <w:rFonts w:ascii="Aptos" w:hAnsi="Aptos"/>
+          <w:color w:val="111111"/>
+          <w:shd w:val="clear" w:color="auto" w:fill="FFFFFF"/>
+        </w:rPr>
+        <w:t xml:space="preserve"> </w:t>
+      </w:r>
+      <w:proofErr w:type="gramStart"/>
+      <w:r>
+        <w:rPr>
+          <w:rFonts w:ascii="Aptos" w:hAnsi="Aptos"/>
+          <w:color w:val="111111"/>
+          <w:shd w:val="clear" w:color="auto" w:fill="FFFFFF"/>
+        </w:rPr>
+        <w:t>environment</w:t>
+      </w:r>
+      <w:proofErr w:type="gramEnd"/>
+      <w:r>
+        <w:rPr>
+          <w:rFonts w:ascii="Aptos" w:hAnsi="Aptos"/>
+          <w:color w:val="111111"/>
+          <w:shd w:val="clear" w:color="auto" w:fill="FFFFFF"/>
+        </w:rPr>
+        <w:t xml:space="preserve"> so it contains all the bits and pieces (dependencies) you need to run </w:t>
+      </w:r>
+      <w:proofErr w:type="spellStart"/>
+      <w:r>
+        <w:rPr>
+          <w:rFonts w:ascii="Aptos" w:hAnsi="Aptos"/>
+          <w:color w:val="111111"/>
+          <w:shd w:val="clear" w:color="auto" w:fill="FFFFFF"/>
+        </w:rPr>
+        <w:t>loopflopy</w:t>
+      </w:r>
+      <w:proofErr w:type="spellEnd"/>
+      <w:r>
+        <w:rPr>
+          <w:rFonts w:ascii="Aptos" w:hAnsi="Aptos"/>
+          <w:color w:val="111111"/>
+          <w:shd w:val="clear" w:color="auto" w:fill="FFFFFF"/>
+        </w:rPr>
+        <w:t>.</w:t>
       </w:r>
     </w:p>
     <w:p>
@@ -1224,108 +1481,115 @@
         <w:pStyle w:val="HTMLPreformatted"/>
         <w:spacing w:line="263" w:lineRule="atLeast"/>
         <w:rPr>
-          <w:rFonts w:ascii="Aptos" w:hAnsi="Aptos"/>
-          <w:color w:val="111111"/>
-          <w:shd w:val="clear" w:color="auto" w:fill="FFFFFF"/>
-        </w:rPr>
-      </w:pPr>
-      <w:r>
-        <w:rPr>
-          <w:rFonts w:ascii="Aptos" w:hAnsi="Aptos"/>
-          <w:color w:val="111111"/>
-          <w:shd w:val="clear" w:color="auto" w:fill="FFFFFF"/>
-        </w:rPr>
-        <w:t xml:space="preserve">We will create a </w:t>
+          <w:rStyle w:val="n"/>
+          <w:rFonts w:ascii="Aptos" w:hAnsi="Aptos" w:cstheme="minorHAnsi"/>
+          <w:b/>
+          <w:bCs/>
+          <w:color w:val="080808"/>
+        </w:rPr>
+      </w:pPr>
+    </w:p>
+    <w:p>
+      <w:pPr>
+        <w:shd w:val="clear" w:color="auto" w:fill="FFFFFF"/>
+        <w:rPr>
+          <w:rStyle w:val="n"/>
+          <w:rFonts w:ascii="Aptos" w:hAnsi="Aptos" w:cstheme="minorHAnsi"/>
+          <w:b/>
+          <w:bCs/>
+          <w:color w:val="080808"/>
+        </w:rPr>
+      </w:pPr>
+      <w:r>
+        <w:rPr>
+          <w:rStyle w:val="n"/>
+          <w:rFonts w:ascii="Aptos" w:hAnsi="Aptos" w:cstheme="minorHAnsi"/>
+          <w:b/>
+          <w:bCs/>
+          <w:color w:val="080808"/>
+        </w:rPr>
+        <w:t>WINDOWS</w:t>
+      </w:r>
+    </w:p>
+    <w:p>
+      <w:pPr>
+        <w:shd w:val="clear" w:color="auto" w:fill="FFFFFF"/>
+        <w:rPr>
+          <w:rFonts w:ascii="Aptos" w:hAnsi="Aptos"/>
+          <w:color w:val="000000"/>
+          <w:sz w:val="20"/>
+          <w:szCs w:val="20"/>
+        </w:rPr>
+      </w:pPr>
+    </w:p>
+    <w:p>
+      <w:pPr>
+        <w:shd w:val="clear" w:color="auto" w:fill="FFFFFF"/>
+        <w:rPr>
+          <w:rFonts w:ascii="Aptos" w:hAnsi="Aptos"/>
+          <w:color w:val="000000"/>
+          <w:sz w:val="20"/>
+          <w:szCs w:val="20"/>
+        </w:rPr>
+      </w:pPr>
+      <w:r>
+        <w:rPr>
+          <w:rFonts w:ascii="Aptos" w:hAnsi="Aptos"/>
+          <w:color w:val="000000"/>
+          <w:sz w:val="20"/>
+          <w:szCs w:val="20"/>
+        </w:rPr>
+        <w:t>In the terminal, navi</w:t>
+      </w:r>
+      <w:r>
+        <w:rPr>
+          <w:rFonts w:ascii="Aptos" w:hAnsi="Aptos"/>
+          <w:color w:val="000000"/>
+          <w:sz w:val="20"/>
+          <w:szCs w:val="20"/>
+        </w:rPr>
+        <w:t>gate to Projects</w:t>
+      </w:r>
+      <w:r>
+        <w:rPr>
+          <w:rFonts w:ascii="Aptos" w:hAnsi="Aptos"/>
+          <w:color w:val="000000"/>
+          <w:sz w:val="20"/>
+          <w:szCs w:val="20"/>
+        </w:rPr>
+        <w:t>&gt;</w:t>
+      </w:r>
+      <w:r>
+        <w:rPr>
+          <w:rFonts w:ascii="Aptos" w:hAnsi="Aptos"/>
+          <w:color w:val="000000"/>
+          <w:sz w:val="20"/>
+          <w:szCs w:val="20"/>
+        </w:rPr>
+        <w:t xml:space="preserve"> </w:t>
       </w:r>
       <w:proofErr w:type="spellStart"/>
       <w:r>
         <w:rPr>
           <w:rFonts w:ascii="Aptos" w:hAnsi="Aptos"/>
-          <w:color w:val="111111"/>
-          <w:shd w:val="clear" w:color="auto" w:fill="FFFFFF"/>
+          <w:color w:val="000000"/>
+          <w:sz w:val="20"/>
+          <w:szCs w:val="20"/>
         </w:rPr>
         <w:t>loopflopy</w:t>
       </w:r>
       <w:proofErr w:type="spellEnd"/>
-      <w:r>
-        <w:rPr>
-          <w:rFonts w:ascii="Aptos" w:hAnsi="Aptos"/>
-          <w:color w:val="111111"/>
-          <w:shd w:val="clear" w:color="auto" w:fill="FFFFFF"/>
-        </w:rPr>
-        <w:t xml:space="preserve"> </w:t>
-      </w:r>
-      <w:proofErr w:type="gramStart"/>
-      <w:r>
-        <w:rPr>
-          <w:rFonts w:ascii="Aptos" w:hAnsi="Aptos"/>
-          <w:color w:val="111111"/>
-          <w:shd w:val="clear" w:color="auto" w:fill="FFFFFF"/>
-        </w:rPr>
-        <w:t>environment</w:t>
-      </w:r>
-      <w:proofErr w:type="gramEnd"/>
-      <w:r>
-        <w:rPr>
-          <w:rFonts w:ascii="Aptos" w:hAnsi="Aptos"/>
-          <w:color w:val="111111"/>
-          <w:shd w:val="clear" w:color="auto" w:fill="FFFFFF"/>
-        </w:rPr>
-        <w:t xml:space="preserve"> so it contains all the bits and pieces (dependencies) you need to run </w:t>
-      </w:r>
-      <w:proofErr w:type="spellStart"/>
-      <w:r>
-        <w:rPr>
-          <w:rFonts w:ascii="Aptos" w:hAnsi="Aptos"/>
-          <w:color w:val="111111"/>
-          <w:shd w:val="clear" w:color="auto" w:fill="FFFFFF"/>
-        </w:rPr>
-        <w:t>loopflopy</w:t>
-      </w:r>
-      <w:proofErr w:type="spellEnd"/>
-      <w:r>
-        <w:rPr>
-          <w:rFonts w:ascii="Aptos" w:hAnsi="Aptos"/>
-          <w:color w:val="111111"/>
-          <w:shd w:val="clear" w:color="auto" w:fill="FFFFFF"/>
-        </w:rPr>
-        <w:t>.</w:t>
-      </w:r>
-    </w:p>
-    <w:p>
-      <w:pPr>
-        <w:pStyle w:val="HTMLPreformatted"/>
-        <w:spacing w:line="263" w:lineRule="atLeast"/>
-        <w:rPr>
-          <w:rStyle w:val="n"/>
-          <w:rFonts w:ascii="Aptos" w:hAnsi="Aptos" w:cstheme="minorHAnsi"/>
-          <w:b/>
-          <w:bCs/>
-          <w:color w:val="080808"/>
-        </w:rPr>
-      </w:pPr>
     </w:p>
     <w:p>
       <w:pPr>
         <w:shd w:val="clear" w:color="auto" w:fill="FFFFFF"/>
         <w:rPr>
-          <w:rStyle w:val="n"/>
-          <w:rFonts w:ascii="Aptos" w:hAnsi="Aptos" w:cstheme="minorHAnsi"/>
-          <w:b/>
-          <w:bCs/>
-          <w:color w:val="080808"/>
-        </w:rPr>
-      </w:pPr>
-      <w:r>
-        <w:rPr>
-          <w:rStyle w:val="n"/>
-          <w:rFonts w:ascii="Aptos" w:hAnsi="Aptos" w:cstheme="minorHAnsi"/>
-          <w:b/>
-          <w:bCs/>
-          <w:color w:val="080808"/>
-        </w:rPr>
-        <w:t>WINDOWS</w:t>
-      </w:r>
+          <w:rFonts w:ascii="Aptos" w:hAnsi="Aptos"/>
+          <w:color w:val="000000"/>
+          <w:sz w:val="20"/>
+          <w:szCs w:val="20"/>
+        </w:rPr>
+      </w:pPr>
     </w:p>
     <w:p>
       <w:pPr>
@@ -1337,111 +1601,14 @@
           <w:szCs w:val="20"/>
         </w:rPr>
       </w:pPr>
-    </w:p>
-    <w:p>
-      <w:pPr>
-        <w:shd w:val="clear" w:color="auto" w:fill="FFFFFF"/>
-        <w:rPr>
-          <w:rFonts w:ascii="Aptos" w:hAnsi="Aptos"/>
-          <w:color w:val="000000"/>
-          <w:sz w:val="20"/>
-          <w:szCs w:val="20"/>
-        </w:rPr>
-      </w:pPr>
-      <w:r>
-        <w:rPr>
-          <w:rFonts w:ascii="Aptos" w:hAnsi="Aptos"/>
-          <w:color w:val="000000"/>
-          <w:sz w:val="20"/>
-          <w:szCs w:val="20"/>
-        </w:rPr>
-        <w:t>O</w:t>
-      </w:r>
-      <w:r>
-        <w:rPr>
-          <w:rFonts w:ascii="Aptos" w:hAnsi="Aptos"/>
-          <w:color w:val="000000"/>
-          <w:sz w:val="20"/>
-          <w:szCs w:val="20"/>
-        </w:rPr>
-        <w:t xml:space="preserve">pen the Anaconda </w:t>
-      </w:r>
-      <w:r>
-        <w:rPr>
-          <w:rFonts w:ascii="Aptos" w:hAnsi="Aptos"/>
-          <w:color w:val="000000"/>
-          <w:sz w:val="20"/>
-          <w:szCs w:val="20"/>
-        </w:rPr>
-        <w:t>P</w:t>
-      </w:r>
-      <w:r>
-        <w:rPr>
-          <w:rFonts w:ascii="Aptos" w:hAnsi="Aptos"/>
-          <w:color w:val="000000"/>
-          <w:sz w:val="20"/>
-          <w:szCs w:val="20"/>
-        </w:rPr>
-        <w:t>rompt and navigate to Projects</w:t>
-      </w:r>
-      <w:r>
-        <w:rPr>
-          <w:rFonts w:ascii="Aptos" w:hAnsi="Aptos"/>
-          <w:color w:val="000000"/>
-          <w:sz w:val="20"/>
-          <w:szCs w:val="20"/>
-        </w:rPr>
-        <w:t>&gt;</w:t>
-      </w:r>
-      <w:r>
-        <w:rPr>
-          <w:rFonts w:ascii="Aptos" w:hAnsi="Aptos"/>
-          <w:color w:val="000000"/>
-          <w:sz w:val="20"/>
-          <w:szCs w:val="20"/>
-        </w:rPr>
-        <w:t xml:space="preserve"> </w:t>
-      </w:r>
-      <w:proofErr w:type="spellStart"/>
-      <w:r>
-        <w:rPr>
-          <w:rFonts w:ascii="Aptos" w:hAnsi="Aptos"/>
-          <w:color w:val="000000"/>
-          <w:sz w:val="20"/>
-          <w:szCs w:val="20"/>
-        </w:rPr>
-        <w:t>loopflopy</w:t>
-      </w:r>
-      <w:proofErr w:type="spellEnd"/>
-    </w:p>
-    <w:p>
-      <w:pPr>
-        <w:shd w:val="clear" w:color="auto" w:fill="FFFFFF"/>
-        <w:rPr>
-          <w:rFonts w:ascii="Aptos" w:hAnsi="Aptos"/>
-          <w:color w:val="000000"/>
-          <w:sz w:val="20"/>
-          <w:szCs w:val="20"/>
-        </w:rPr>
-      </w:pPr>
-    </w:p>
-    <w:p>
-      <w:pPr>
-        <w:shd w:val="clear" w:color="auto" w:fill="FFFFFF"/>
-        <w:rPr>
-          <w:rFonts w:ascii="Aptos" w:hAnsi="Aptos"/>
-          <w:color w:val="000000"/>
-          <w:sz w:val="20"/>
-          <w:szCs w:val="20"/>
-        </w:rPr>
-      </w:pPr>
-      <w:r>
-        <w:rPr>
-          <w:rFonts w:ascii="Aptos" w:hAnsi="Aptos"/>
-          <w:color w:val="000000"/>
-          <w:sz w:val="20"/>
-          <w:szCs w:val="20"/>
-        </w:rPr>
+      <w:r>
+        <w:rPr>
+          <w:rFonts w:ascii="Aptos" w:hAnsi="Aptos"/>
+          <w:color w:val="000000"/>
+          <w:sz w:val="20"/>
+          <w:szCs w:val="20"/>
+        </w:rPr>
+        <w:lastRenderedPageBreak/>
         <w:t xml:space="preserve">Create a new environment based on the requirements listed in the </w:t>
       </w:r>
       <w:r>
@@ -1517,7 +1684,6 @@
           <w:sz w:val="20"/>
           <w:szCs w:val="20"/>
         </w:rPr>
-        <w:lastRenderedPageBreak/>
         <w:t>conda</w:t>
       </w:r>
       <w:proofErr w:type="spellEnd"/>
@@ -1834,17 +2000,7 @@
           <w:szCs w:val="20"/>
           <w:highlight w:val="yellow"/>
         </w:rPr>
-        <w:t xml:space="preserve">Open the </w:t>
-      </w:r>
-      <w:r>
-        <w:rPr>
-          <w:rFonts w:ascii="Aptos" w:hAnsi="Aptos"/>
-          <w:color w:val="000000"/>
-          <w:sz w:val="20"/>
-          <w:szCs w:val="20"/>
-          <w:highlight w:val="yellow"/>
-        </w:rPr>
-        <w:t xml:space="preserve">terminal. </w:t>
+        <w:t xml:space="preserve">Open the terminal. </w:t>
       </w:r>
     </w:p>
     <w:p>
@@ -1943,9 +2099,8 @@
           <w:szCs w:val="20"/>
           <w:highlight w:val="yellow"/>
         </w:rPr>
-        <w:t xml:space="preserve">create –name </w:t>
-      </w:r>
-      <w:proofErr w:type="spellStart"/>
+        <w:t xml:space="preserve">create </w:t>
+      </w:r>
       <w:r>
         <w:rPr>
           <w:rFonts w:ascii="Aptos" w:hAnsi="Aptos"/>
@@ -1956,9 +2111,58 @@
           <w:szCs w:val="20"/>
           <w:highlight w:val="yellow"/>
         </w:rPr>
+        <w:t>--</w:t>
+      </w:r>
+      <w:r>
+        <w:rPr>
+          <w:rFonts w:ascii="Aptos" w:hAnsi="Aptos"/>
+          <w:i/>
+          <w:iCs/>
+          <w:color w:val="000000"/>
+          <w:sz w:val="20"/>
+          <w:szCs w:val="20"/>
+          <w:highlight w:val="yellow"/>
+        </w:rPr>
+        <w:t xml:space="preserve">name </w:t>
+      </w:r>
+      <w:proofErr w:type="spellStart"/>
+      <w:r>
+        <w:rPr>
+          <w:rFonts w:ascii="Aptos" w:hAnsi="Aptos"/>
+          <w:i/>
+          <w:iCs/>
+          <w:color w:val="000000"/>
+          <w:sz w:val="20"/>
+          <w:szCs w:val="20"/>
+          <w:highlight w:val="yellow"/>
+        </w:rPr>
         <w:t>loopflopy</w:t>
       </w:r>
       <w:proofErr w:type="spellEnd"/>
+      <w:r>
+        <w:rPr>
+          <w:rFonts w:ascii="Aptos" w:hAnsi="Aptos"/>
+          <w:i/>
+          <w:iCs/>
+          <w:color w:val="000000"/>
+          <w:sz w:val="20"/>
+          <w:szCs w:val="20"/>
+          <w:highlight w:val="yellow"/>
+        </w:rPr>
+        <w:t xml:space="preserve"> </w:t>
+      </w:r>
+      <w:r>
+        <w:rPr>
+          <w:rFonts w:ascii="Aptos" w:hAnsi="Aptos"/>
+          <w:i/>
+          <w:iCs/>
+          <w:color w:val="000000"/>
+          <w:sz w:val="20"/>
+          <w:szCs w:val="20"/>
+          <w:highlight w:val="yellow"/>
+        </w:rPr>
+        <w:t>python=3.11</w:t>
+      </w:r>
     </w:p>
     <w:p>
       <w:pPr>
@@ -3646,6 +3850,7 @@
           <w:sz w:val="20"/>
           <w:szCs w:val="20"/>
         </w:rPr>
+        <w:lastRenderedPageBreak/>
         <w:t>Log In</w:t>
       </w:r>
       <w:r>
@@ -3656,7 +3861,7 @@
         </w:rPr>
         <w:t xml:space="preserve">: Go to </w:t>
       </w:r>
-      <w:hyperlink r:id="rId12" w:tgtFrame="_new" w:history="1">
+      <w:hyperlink r:id="rId13" w:tgtFrame="_new" w:history="1">
         <w:r>
           <w:rPr>
             <w:rFonts w:ascii="Aptos" w:hAnsi="Aptos" w:cstheme="minorHAnsi"/>
@@ -3744,7 +3949,6 @@
           <w:sz w:val="20"/>
           <w:szCs w:val="20"/>
         </w:rPr>
-        <w:lastRenderedPageBreak/>
         <w:t>Initialize the Repository</w:t>
       </w:r>
       <w:r>
@@ -4021,7 +4225,7 @@
         </w:rPr>
         <w:t xml:space="preserve">ake sure Git is installed on your computer. If not, install it from </w:t>
       </w:r>
-      <w:hyperlink r:id="rId13" w:tgtFrame="_new" w:history="1">
+      <w:hyperlink r:id="rId14" w:tgtFrame="_new" w:history="1">
         <w:r>
           <w:rPr>
             <w:rStyle w:val="Hyperlink"/>
@@ -4259,7 +4463,7 @@
         </w:rPr>
         <w:t xml:space="preserve">git remote add origin </w:t>
       </w:r>
-      <w:hyperlink r:id="rId14" w:history="1">
+      <w:hyperlink r:id="rId15" w:history="1">
         <w:r>
           <w:rPr>
             <w:rStyle w:val="Hyperlink"/>
@@ -4412,7 +4616,7 @@
                     <pic:cNvPicPr/>
                   </pic:nvPicPr>
                   <pic:blipFill>
-                    <a:blip r:embed="rId15"/>
+                    <a:blip r:embed="rId16"/>
                     <a:stretch>
                       <a:fillRect/>
                     </a:stretch>
@@ -4457,7 +4661,7 @@
                     <pic:cNvPicPr/>
                   </pic:nvPicPr>
                   <pic:blipFill>
-                    <a:blip r:embed="rId16"/>
+                    <a:blip r:embed="rId17"/>
                     <a:stretch>
                       <a:fillRect/>
                     </a:stretch>
@@ -4969,7 +5173,7 @@
         </w:rPr>
         <w:t>“git clone </w:t>
       </w:r>
-      <w:hyperlink r:id="rId17" w:tgtFrame="_blank" w:tooltip="https://github.com/kerrybardot/loopflopy.git" w:history="1">
+      <w:hyperlink r:id="rId18" w:tgtFrame="_blank" w:tooltip="https://github.com/kerrybardot/loopflopy.git" w:history="1">
         <w:r>
           <w:rPr>
             <w:rStyle w:val="Hyperlink"/>
@@ -5084,6 +5288,7 @@
           <w:sz w:val="20"/>
           <w:szCs w:val="20"/>
         </w:rPr>
+        <w:lastRenderedPageBreak/>
         <w:t xml:space="preserve">Then you should be able to run </w:t>
       </w:r>
       <w:r>
@@ -5202,7 +5407,7 @@
                     <pic:cNvPicPr/>
                   </pic:nvPicPr>
                   <pic:blipFill>
-                    <a:blip r:embed="rId18"/>
+                    <a:blip r:embed="rId19"/>
                     <a:stretch>
                       <a:fillRect/>
                     </a:stretch>
@@ -5248,7 +5453,7 @@
                     <pic:cNvPicPr/>
                   </pic:nvPicPr>
                   <pic:blipFill>
-                    <a:blip r:embed="rId19"/>
+                    <a:blip r:embed="rId20"/>
                     <a:stretch>
                       <a:fillRect/>
                     </a:stretch>
@@ -5316,12 +5521,12 @@
       </w:pPr>
     </w:p>
     <w:sectPr>
-      <w:headerReference w:type="even" r:id="rId20"/>
-      <w:headerReference w:type="default" r:id="rId21"/>
-      <w:footerReference w:type="even" r:id="rId22"/>
-      <w:footerReference w:type="default" r:id="rId23"/>
-      <w:headerReference w:type="first" r:id="rId24"/>
-      <w:footerReference w:type="first" r:id="rId25"/>
+      <w:headerReference w:type="even" r:id="rId21"/>
+      <w:headerReference w:type="default" r:id="rId22"/>
+      <w:footerReference w:type="even" r:id="rId23"/>
+      <w:footerReference w:type="default" r:id="rId24"/>
+      <w:headerReference w:type="first" r:id="rId25"/>
+      <w:footerReference w:type="first" r:id="rId26"/>
       <w:pgSz w:w="11906" w:h="16838"/>
       <w:pgMar w:top="720" w:right="720" w:bottom="720" w:left="720" w:header="708" w:footer="708" w:gutter="0"/>
       <w:cols w:space="708"/>
@@ -7544,6 +7749,25 @@
       <w:u w:val="single"/>
     </w:rPr>
   </w:style>
+  <w:style w:type="table" w:styleId="TableGrid">
+    <w:name w:val="Table Grid"/>
+    <w:basedOn w:val="TableNormal"/>
+    <w:uiPriority w:val="39"/>
+    <w:rsid w:val="003A1C22"/>
+    <w:pPr>
+      <w:spacing w:after="0" w:line="240" w:lineRule="auto"/>
+    </w:pPr>
+    <w:tblPr>
+      <w:tblBorders>
+        <w:top w:val="single" w:sz="4" w:space="0" w:color="auto"/>
+        <w:left w:val="single" w:sz="4" w:space="0" w:color="auto"/>
+        <w:bottom w:val="single" w:sz="4" w:space="0" w:color="auto"/>
+        <w:right w:val="single" w:sz="4" w:space="0" w:color="auto"/>
+        <w:insideH w:val="single" w:sz="4" w:space="0" w:color="auto"/>
+        <w:insideV w:val="single" w:sz="4" w:space="0" w:color="auto"/>
+      </w:tblBorders>
+    </w:tblPr>
+  </w:style>
 </w:styles>
 </file>
 

</xml_diff>